<commit_message>
Manual container option added
SVN-Revision: 25623
</commit_message>
<xml_diff>
--- a/TestCases/Manual/9597_ADD_Single_Specimen_Outside_CP.docx
+++ b/TestCases/Manual/9597_ADD_Single_Specimen_Outside_CP.docx
@@ -120,7 +120,15 @@
         </w:rPr>
       </w:pPr>
       <w:r>
-        <w:t>Select Test case ID 9597 with short title ADD_Single_Specimen_Outside_CP.</w:t>
+        <w:t xml:space="preserve">Select Test case ID 9597 with short title </w:t>
+      </w:r>
+      <w:proofErr w:type="spellStart"/>
+      <w:r>
+        <w:t>ADD_Single_Specimen_Outside_CP</w:t>
+      </w:r>
+      <w:proofErr w:type="spellEnd"/>
+      <w:r>
+        <w:t>.</w:t>
       </w:r>
     </w:p>
     <w:p>
@@ -254,8 +262,21 @@
         <w:adjustRightInd w:val="0"/>
         <w:spacing w:after="0" w:line="240" w:lineRule="auto"/>
       </w:pPr>
-      <w:r>
-        <w:t>MySQL: https://ncisvn.nci.nih.gov/svn/catissue_persistent/caTissue Database Dump/v2.0/MySQL and deploy application</w:t>
+      <w:proofErr w:type="spellStart"/>
+      <w:r>
+        <w:t>MySQL</w:t>
+      </w:r>
+      <w:proofErr w:type="spellEnd"/>
+      <w:r>
+        <w:t>: https://ncisvn.nci.nih.gov/svn/catissue_persistent/caTissue Database Dump/v2.0/</w:t>
+      </w:r>
+      <w:proofErr w:type="spellStart"/>
+      <w:r>
+        <w:t>MySQL</w:t>
+      </w:r>
+      <w:proofErr w:type="spellEnd"/>
+      <w:r>
+        <w:t xml:space="preserve"> and deploy application</w:t>
       </w:r>
       <w:r>
         <w:t xml:space="preserve"> with label generator settings ON for specimen with value “</w:t>
@@ -327,8 +348,17 @@
           <w:sz w:val="24"/>
           <w:szCs w:val="24"/>
         </w:rPr>
-        <w:t xml:space="preserve">Administrator with the login credentials as  </w:t>
-      </w:r>
+        <w:t xml:space="preserve">Administrator with the login credentials </w:t>
+      </w:r>
+      <w:proofErr w:type="gramStart"/>
+      <w:r>
+        <w:rPr>
+          <w:sz w:val="24"/>
+          <w:szCs w:val="24"/>
+        </w:rPr>
+        <w:t xml:space="preserve">as  </w:t>
+      </w:r>
+      <w:proofErr w:type="gramEnd"/>
       <w:hyperlink r:id="rId6" w:history="1">
         <w:r>
           <w:rPr>
@@ -1273,7 +1303,7 @@
                 <w:sz w:val="24"/>
                 <w:szCs w:val="24"/>
               </w:rPr>
-              <w:t>Auto</w:t>
+              <w:t xml:space="preserve">Manual </w:t>
             </w:r>
           </w:p>
         </w:tc>
@@ -1294,6 +1324,27 @@
           <w:szCs w:val="24"/>
         </w:rPr>
         <w:lastRenderedPageBreak/>
+        <w:t>Select container “</w:t>
+      </w:r>
+      <w:r>
+        <w:rPr>
+          <w:sz w:val="24"/>
+          <w:szCs w:val="24"/>
+        </w:rPr>
+        <w:t>Laboratory for Translational Pathology_CT_Tissue_Rack_82</w:t>
+      </w:r>
+      <w:r>
+        <w:rPr>
+          <w:sz w:val="24"/>
+          <w:szCs w:val="24"/>
+        </w:rPr>
+        <w:t xml:space="preserve"> (9, 10)” under Laboratory for Translational Pathology site. </w:t>
+      </w:r>
+      <w:r>
+        <w:rPr>
+          <w:sz w:val="24"/>
+          <w:szCs w:val="24"/>
+        </w:rPr>
         <w:t>(Refer Expected Output)</w:t>
       </w:r>
     </w:p>
@@ -1455,13 +1506,31 @@
                 <w:szCs w:val="24"/>
               </w:rPr>
             </w:pPr>
-            <w:r>
-              <w:rPr>
-                <w:sz w:val="24"/>
-                <w:szCs w:val="24"/>
-              </w:rPr>
-              <w:t>admin_dmp, admin_dmp</w:t>
-            </w:r>
+            <w:proofErr w:type="spellStart"/>
+            <w:r>
+              <w:rPr>
+                <w:sz w:val="24"/>
+                <w:szCs w:val="24"/>
+              </w:rPr>
+              <w:t>admin_dmp</w:t>
+            </w:r>
+            <w:proofErr w:type="spellEnd"/>
+            <w:r>
+              <w:rPr>
+                <w:sz w:val="24"/>
+                <w:szCs w:val="24"/>
+              </w:rPr>
+              <w:t xml:space="preserve">, </w:t>
+            </w:r>
+            <w:proofErr w:type="spellStart"/>
+            <w:r>
+              <w:rPr>
+                <w:sz w:val="24"/>
+                <w:szCs w:val="24"/>
+              </w:rPr>
+              <w:t>admin_dmp</w:t>
+            </w:r>
+            <w:proofErr w:type="spellEnd"/>
           </w:p>
         </w:tc>
         <w:tc>
@@ -1477,13 +1546,31 @@
                 <w:szCs w:val="24"/>
               </w:rPr>
             </w:pPr>
-            <w:r>
-              <w:rPr>
-                <w:sz w:val="24"/>
-                <w:szCs w:val="24"/>
-              </w:rPr>
-              <w:t>admin_dmp, admin_dmp</w:t>
-            </w:r>
+            <w:proofErr w:type="spellStart"/>
+            <w:r>
+              <w:rPr>
+                <w:sz w:val="24"/>
+                <w:szCs w:val="24"/>
+              </w:rPr>
+              <w:t>admin_dmp</w:t>
+            </w:r>
+            <w:proofErr w:type="spellEnd"/>
+            <w:r>
+              <w:rPr>
+                <w:sz w:val="24"/>
+                <w:szCs w:val="24"/>
+              </w:rPr>
+              <w:t xml:space="preserve">, </w:t>
+            </w:r>
+            <w:proofErr w:type="spellStart"/>
+            <w:r>
+              <w:rPr>
+                <w:sz w:val="24"/>
+                <w:szCs w:val="24"/>
+              </w:rPr>
+              <w:t>admin_dmp</w:t>
+            </w:r>
+            <w:proofErr w:type="spellEnd"/>
           </w:p>
         </w:tc>
       </w:tr>
@@ -1754,8 +1841,17 @@
                 <w:sz w:val="24"/>
                 <w:szCs w:val="24"/>
               </w:rPr>
-              <w:t>ACD Vacutainer</w:t>
-            </w:r>
+              <w:t xml:space="preserve">ACD </w:t>
+            </w:r>
+            <w:proofErr w:type="spellStart"/>
+            <w:r>
+              <w:rPr>
+                <w:sz w:val="24"/>
+                <w:szCs w:val="24"/>
+              </w:rPr>
+              <w:t>Vacutainer</w:t>
+            </w:r>
+            <w:proofErr w:type="spellEnd"/>
           </w:p>
         </w:tc>
       </w:tr>
@@ -1795,13 +1891,31 @@
                 <w:szCs w:val="24"/>
               </w:rPr>
             </w:pPr>
-            <w:r>
-              <w:rPr>
-                <w:sz w:val="24"/>
-                <w:szCs w:val="24"/>
-              </w:rPr>
-              <w:t>admin_dmp, admin_dmp</w:t>
-            </w:r>
+            <w:proofErr w:type="spellStart"/>
+            <w:r>
+              <w:rPr>
+                <w:sz w:val="24"/>
+                <w:szCs w:val="24"/>
+              </w:rPr>
+              <w:t>admin_dmp</w:t>
+            </w:r>
+            <w:proofErr w:type="spellEnd"/>
+            <w:r>
+              <w:rPr>
+                <w:sz w:val="24"/>
+                <w:szCs w:val="24"/>
+              </w:rPr>
+              <w:t xml:space="preserve">, </w:t>
+            </w:r>
+            <w:proofErr w:type="spellStart"/>
+            <w:r>
+              <w:rPr>
+                <w:sz w:val="24"/>
+                <w:szCs w:val="24"/>
+              </w:rPr>
+              <w:t>admin_dmp</w:t>
+            </w:r>
+            <w:proofErr w:type="spellEnd"/>
           </w:p>
         </w:tc>
         <w:tc>
@@ -1817,13 +1931,31 @@
                 <w:szCs w:val="24"/>
               </w:rPr>
             </w:pPr>
-            <w:r>
-              <w:rPr>
-                <w:sz w:val="24"/>
-                <w:szCs w:val="24"/>
-              </w:rPr>
-              <w:t>admin_dmp, admin_dmp</w:t>
-            </w:r>
+            <w:proofErr w:type="spellStart"/>
+            <w:r>
+              <w:rPr>
+                <w:sz w:val="24"/>
+                <w:szCs w:val="24"/>
+              </w:rPr>
+              <w:t>admin_dmp</w:t>
+            </w:r>
+            <w:proofErr w:type="spellEnd"/>
+            <w:r>
+              <w:rPr>
+                <w:sz w:val="24"/>
+                <w:szCs w:val="24"/>
+              </w:rPr>
+              <w:t xml:space="preserve">, </w:t>
+            </w:r>
+            <w:proofErr w:type="spellStart"/>
+            <w:r>
+              <w:rPr>
+                <w:sz w:val="24"/>
+                <w:szCs w:val="24"/>
+              </w:rPr>
+              <w:t>admin_dmp</w:t>
+            </w:r>
+            <w:proofErr w:type="spellEnd"/>
           </w:p>
         </w:tc>
       </w:tr>
@@ -2103,6 +2235,14 @@
           <w:szCs w:val="24"/>
         </w:rPr>
         <w:t>add the following values</w:t>
+      </w:r>
+      <w:r>
+        <w:rPr>
+          <w:rStyle w:val="bluearb"/>
+          <w:sz w:val="24"/>
+          <w:szCs w:val="24"/>
+        </w:rPr>
+        <w:t xml:space="preserve"> using ADD button</w:t>
       </w:r>
     </w:p>
     <w:tbl>
@@ -2215,6 +2355,64 @@
                 <w:sz w:val="24"/>
                 <w:szCs w:val="24"/>
               </w:rPr>
+              <w:t>100</w:t>
+            </w:r>
+            <w:r>
+              <w:rPr>
+                <w:rStyle w:val="bluearb"/>
+                <w:sz w:val="24"/>
+                <w:szCs w:val="24"/>
+              </w:rPr>
+              <w:t>2</w:t>
+            </w:r>
+          </w:p>
+        </w:tc>
+      </w:tr>
+      <w:tr>
+        <w:tc>
+          <w:tcPr>
+            <w:tcW w:w="2898" w:type="dxa"/>
+          </w:tcPr>
+          <w:p>
+            <w:pPr>
+              <w:pStyle w:val="ListParagraph"/>
+              <w:ind w:left="0"/>
+              <w:rPr>
+                <w:rStyle w:val="bluearb"/>
+                <w:sz w:val="24"/>
+                <w:szCs w:val="24"/>
+              </w:rPr>
+            </w:pPr>
+            <w:r>
+              <w:rPr>
+                <w:rStyle w:val="bluearb"/>
+                <w:sz w:val="24"/>
+                <w:szCs w:val="24"/>
+              </w:rPr>
+              <w:t>LTP</w:t>
+            </w:r>
+          </w:p>
+        </w:tc>
+        <w:tc>
+          <w:tcPr>
+            <w:tcW w:w="2799" w:type="dxa"/>
+          </w:tcPr>
+          <w:p>
+            <w:pPr>
+              <w:pStyle w:val="ListParagraph"/>
+              <w:ind w:left="0"/>
+              <w:rPr>
+                <w:rStyle w:val="bluearb"/>
+                <w:sz w:val="24"/>
+                <w:szCs w:val="24"/>
+              </w:rPr>
+            </w:pPr>
+            <w:r>
+              <w:rPr>
+                <w:rStyle w:val="bluearb"/>
+                <w:sz w:val="24"/>
+                <w:szCs w:val="24"/>
+              </w:rPr>
               <w:t>1001</w:t>
             </w:r>
           </w:p>
@@ -2241,6 +2439,27 @@
         </w:numPr>
         <w:ind w:left="360"/>
         <w:rPr>
+          <w:sz w:val="24"/>
+          <w:szCs w:val="24"/>
+        </w:rPr>
+      </w:pPr>
+      <w:r>
+        <w:rPr>
+          <w:sz w:val="24"/>
+          <w:szCs w:val="24"/>
+        </w:rPr>
+        <w:t>Select “LTP – 1002” external identifier check box. Click Delete button. (Refer Expected Output)</w:t>
+      </w:r>
+    </w:p>
+    <w:p>
+      <w:pPr>
+        <w:pStyle w:val="ListParagraph"/>
+        <w:numPr>
+          <w:ilvl w:val="0"/>
+          <w:numId w:val="4"/>
+        </w:numPr>
+        <w:ind w:left="360"/>
+        <w:rPr>
           <w:rStyle w:val="bluearb"/>
           <w:sz w:val="24"/>
           <w:szCs w:val="24"/>
@@ -2286,6 +2505,14 @@
           <w:szCs w:val="24"/>
         </w:rPr>
         <w:t>add the following values</w:t>
+      </w:r>
+      <w:r>
+        <w:rPr>
+          <w:rStyle w:val="bluearb"/>
+          <w:sz w:val="24"/>
+          <w:szCs w:val="24"/>
+        </w:rPr>
+        <w:t xml:space="preserve"> using ADD button</w:t>
       </w:r>
     </w:p>
     <w:tbl>
@@ -2392,6 +2619,7 @@
                 <w:szCs w:val="24"/>
               </w:rPr>
             </w:pPr>
+            <w:proofErr w:type="spellStart"/>
             <w:r>
               <w:rPr>
                 <w:rStyle w:val="bluearb"/>
@@ -2399,6 +2627,57 @@
                 <w:szCs w:val="24"/>
               </w:rPr>
               <w:t>Acrylamide</w:t>
+            </w:r>
+            <w:proofErr w:type="spellEnd"/>
+          </w:p>
+        </w:tc>
+      </w:tr>
+      <w:tr>
+        <w:tc>
+          <w:tcPr>
+            <w:tcW w:w="2898" w:type="dxa"/>
+          </w:tcPr>
+          <w:p>
+            <w:pPr>
+              <w:pStyle w:val="ListParagraph"/>
+              <w:ind w:left="0"/>
+              <w:rPr>
+                <w:rStyle w:val="bluearb"/>
+                <w:sz w:val="24"/>
+                <w:szCs w:val="24"/>
+              </w:rPr>
+            </w:pPr>
+            <w:r>
+              <w:rPr>
+                <w:rStyle w:val="bluearb"/>
+                <w:sz w:val="24"/>
+                <w:szCs w:val="24"/>
+              </w:rPr>
+              <w:t>Infectious</w:t>
+            </w:r>
+          </w:p>
+        </w:tc>
+        <w:tc>
+          <w:tcPr>
+            <w:tcW w:w="2799" w:type="dxa"/>
+          </w:tcPr>
+          <w:p>
+            <w:pPr>
+              <w:pStyle w:val="ListParagraph"/>
+              <w:ind w:left="0"/>
+              <w:rPr>
+                <w:rStyle w:val="bluearb"/>
+                <w:sz w:val="24"/>
+                <w:szCs w:val="24"/>
+              </w:rPr>
+            </w:pPr>
+            <w:r>
+              <w:rPr>
+                <w:rStyle w:val="bluearb"/>
+                <w:sz w:val="24"/>
+                <w:szCs w:val="24"/>
+              </w:rPr>
+              <w:t>HIV Positive</w:t>
             </w:r>
           </w:p>
         </w:tc>
@@ -2435,24 +2714,25 @@
           <w:sz w:val="24"/>
           <w:szCs w:val="24"/>
         </w:rPr>
-        <w:t>Select “</w:t>
-      </w:r>
+        <w:t xml:space="preserve">Select “Infectious” biohazard check box. </w:t>
+      </w:r>
+      <w:proofErr w:type="spellStart"/>
       <w:r>
         <w:rPr>
           <w:rStyle w:val="bluearb"/>
-          <w:b/>
-          <w:sz w:val="24"/>
-          <w:szCs w:val="24"/>
-        </w:rPr>
-        <w:t>Aliquot</w:t>
-      </w:r>
+          <w:sz w:val="24"/>
+          <w:szCs w:val="24"/>
+        </w:rPr>
+        <w:t>Clik</w:t>
+      </w:r>
+      <w:proofErr w:type="spellEnd"/>
       <w:r>
         <w:rPr>
           <w:rStyle w:val="bluearb"/>
           <w:sz w:val="24"/>
           <w:szCs w:val="24"/>
         </w:rPr>
-        <w:t>” radio button from Create Child Specimen section. (Refer Expected Output)</w:t>
+        <w:t xml:space="preserve"> on Delete button. (Refer Expected Output)</w:t>
       </w:r>
     </w:p>
     <w:p>
@@ -2475,7 +2755,24 @@
           <w:sz w:val="24"/>
           <w:szCs w:val="24"/>
         </w:rPr>
-        <w:t>Enter Count as 5 and Quantity as 1.0.</w:t>
+        <w:t>Select “</w:t>
+      </w:r>
+      <w:r>
+        <w:rPr>
+          <w:rStyle w:val="bluearb"/>
+          <w:b/>
+          <w:sz w:val="24"/>
+          <w:szCs w:val="24"/>
+        </w:rPr>
+        <w:t>Aliquot</w:t>
+      </w:r>
+      <w:r>
+        <w:rPr>
+          <w:rStyle w:val="bluearb"/>
+          <w:sz w:val="24"/>
+          <w:szCs w:val="24"/>
+        </w:rPr>
+        <w:t>” radio button from Create Child Specimen section. (Refer Expected Output)</w:t>
       </w:r>
     </w:p>
     <w:p>
@@ -2498,24 +2795,7 @@
           <w:sz w:val="24"/>
           <w:szCs w:val="24"/>
         </w:rPr>
-        <w:t xml:space="preserve">Click on </w:t>
-      </w:r>
-      <w:r>
-        <w:rPr>
-          <w:rStyle w:val="bluearb"/>
-          <w:b/>
-          <w:sz w:val="24"/>
-          <w:szCs w:val="24"/>
-        </w:rPr>
-        <w:t xml:space="preserve">Submit. </w:t>
-      </w:r>
-      <w:r>
-        <w:rPr>
-          <w:rStyle w:val="bluearb"/>
-          <w:sz w:val="24"/>
-          <w:szCs w:val="24"/>
-        </w:rPr>
-        <w:t>(Refer the expected output)</w:t>
+        <w:t>Enter Count as 5 and Quantity as 1.0.</w:t>
       </w:r>
     </w:p>
     <w:p>
@@ -2538,6 +2818,46 @@
           <w:sz w:val="24"/>
           <w:szCs w:val="24"/>
         </w:rPr>
+        <w:t xml:space="preserve">Click on </w:t>
+      </w:r>
+      <w:r>
+        <w:rPr>
+          <w:rStyle w:val="bluearb"/>
+          <w:b/>
+          <w:sz w:val="24"/>
+          <w:szCs w:val="24"/>
+        </w:rPr>
+        <w:t xml:space="preserve">Submit. </w:t>
+      </w:r>
+      <w:r>
+        <w:rPr>
+          <w:rStyle w:val="bluearb"/>
+          <w:sz w:val="24"/>
+          <w:szCs w:val="24"/>
+        </w:rPr>
+        <w:t>(Refer the expected output)</w:t>
+      </w:r>
+    </w:p>
+    <w:p>
+      <w:pPr>
+        <w:pStyle w:val="ListParagraph"/>
+        <w:numPr>
+          <w:ilvl w:val="0"/>
+          <w:numId w:val="4"/>
+        </w:numPr>
+        <w:ind w:left="360"/>
+        <w:rPr>
+          <w:rStyle w:val="bluearb"/>
+          <w:sz w:val="24"/>
+          <w:szCs w:val="24"/>
+        </w:rPr>
+      </w:pPr>
+      <w:r>
+        <w:rPr>
+          <w:rStyle w:val="bluearb"/>
+          <w:sz w:val="24"/>
+          <w:szCs w:val="24"/>
+        </w:rPr>
         <w:t>Click on “</w:t>
       </w:r>
       <w:r>
@@ -2764,6 +3084,7 @@
           <w:sz w:val="24"/>
           <w:szCs w:val="24"/>
         </w:rPr>
+        <w:lastRenderedPageBreak/>
         <w:t>View Annotations</w:t>
       </w:r>
     </w:p>
@@ -2883,7 +3204,6 @@
           <w:sz w:val="24"/>
           <w:szCs w:val="24"/>
         </w:rPr>
-        <w:lastRenderedPageBreak/>
         <w:t>7) “New Specimen” page should be displayed with following two tabs</w:t>
       </w:r>
     </w:p>
@@ -2978,65 +3298,14 @@
           <w:sz w:val="24"/>
           <w:szCs w:val="24"/>
         </w:rPr>
-        <w:t>8) Selecting AUTO storage location will search for storage container that best matches the specimen and CP restrictions.</w:t>
-      </w:r>
-    </w:p>
-    <w:p>
-      <w:pPr>
-        <w:spacing w:after="0"/>
-        <w:rPr>
-          <w:sz w:val="24"/>
-          <w:szCs w:val="24"/>
-        </w:rPr>
-      </w:pPr>
-      <w:r>
-        <w:rPr>
-          <w:b/>
-          <w:sz w:val="24"/>
-          <w:szCs w:val="24"/>
-        </w:rPr>
-        <w:t>Note:</w:t>
-      </w:r>
-      <w:r>
-        <w:rPr>
-          <w:sz w:val="24"/>
-          <w:szCs w:val="24"/>
-        </w:rPr>
-        <w:t xml:space="preserve"> Refer </w:t>
-      </w:r>
-      <w:hyperlink r:id="rId7" w:history="1">
-        <w:r>
-          <w:rPr>
-            <w:rStyle w:val="Hyperlink"/>
-          </w:rPr>
-          <w:t>https://cabig-kc.nci.nih.gov/Biospecimen/KC/index.php/Main_Page/Auto_Storage</w:t>
-        </w:r>
-      </w:hyperlink>
-      <w:r>
-        <w:rPr>
-          <w:color w:val="1F497D"/>
-        </w:rPr>
-        <w:t xml:space="preserve"> </w:t>
-      </w:r>
-      <w:r>
-        <w:rPr>
-          <w:sz w:val="24"/>
-          <w:szCs w:val="24"/>
-        </w:rPr>
-        <w:t>for</w:t>
-      </w:r>
-      <w:r>
-        <w:rPr>
-          <w:color w:val="1F497D"/>
-        </w:rPr>
-        <w:t xml:space="preserve"> </w:t>
-      </w:r>
-      <w:r>
-        <w:rPr>
-          <w:sz w:val="24"/>
-          <w:szCs w:val="24"/>
-        </w:rPr>
-        <w:t>more details on AUTO storage allocation.</w:t>
+        <w:t xml:space="preserve">8) </w:t>
+      </w:r>
+      <w:r>
+        <w:rPr>
+          <w:sz w:val="24"/>
+          <w:szCs w:val="24"/>
+        </w:rPr>
+        <w:t>Selecting Manual option will display a MAP button. Selecting Map button will open a new window with available storage containers to which the user has access.</w:t>
       </w:r>
     </w:p>
     <w:p>
@@ -3084,14 +3353,7 @@
           <w:sz w:val="24"/>
           <w:szCs w:val="24"/>
         </w:rPr>
-        <w:t xml:space="preserve">12)  </w:t>
-      </w:r>
-      <w:r>
-        <w:rPr>
-          <w:sz w:val="24"/>
-          <w:szCs w:val="24"/>
-        </w:rPr>
-        <w:t>Count and Quantity text box will be enabled.</w:t>
+        <w:t>11) “LTP – 1002” external identifier gets deleted successfully.</w:t>
       </w:r>
     </w:p>
     <w:p>
@@ -3108,7 +3370,35 @@
           <w:sz w:val="24"/>
           <w:szCs w:val="24"/>
         </w:rPr>
-        <w:t xml:space="preserve">14)  Aliquot Summary page will be displayed. “Tissue Specimen successfully created” success message will be displayed. </w:t>
+        <w:t>1</w:t>
+      </w:r>
+      <w:r>
+        <w:rPr>
+          <w:sz w:val="24"/>
+          <w:szCs w:val="24"/>
+        </w:rPr>
+        <w:t>3</w:t>
+      </w:r>
+      <w:r>
+        <w:rPr>
+          <w:sz w:val="24"/>
+          <w:szCs w:val="24"/>
+        </w:rPr>
+        <w:t>)</w:t>
+      </w:r>
+      <w:r>
+        <w:rPr>
+          <w:sz w:val="24"/>
+          <w:szCs w:val="24"/>
+        </w:rPr>
+        <w:t xml:space="preserve"> Infectious biohazard will get deleted and only Carcinogen biohazard will be added.</w:t>
+      </w:r>
+      <w:r>
+        <w:rPr>
+          <w:sz w:val="24"/>
+          <w:szCs w:val="24"/>
+        </w:rPr>
+        <w:t xml:space="preserve">  </w:t>
       </w:r>
     </w:p>
     <w:p>
@@ -3125,7 +3415,69 @@
           <w:sz w:val="24"/>
           <w:szCs w:val="24"/>
         </w:rPr>
-        <w:t xml:space="preserve">15) Aliquots will be successfully created. The available quantity of the parent specimen will be reduced by 5.0. </w:t>
+        <w:t>14</w:t>
+      </w:r>
+      <w:r>
+        <w:rPr>
+          <w:sz w:val="24"/>
+          <w:szCs w:val="24"/>
+        </w:rPr>
+        <w:t xml:space="preserve">) </w:t>
+      </w:r>
+      <w:r>
+        <w:rPr>
+          <w:sz w:val="24"/>
+          <w:szCs w:val="24"/>
+        </w:rPr>
+        <w:t>Count and Quantity text box will be enabled.</w:t>
+      </w:r>
+    </w:p>
+    <w:p>
+      <w:pPr>
+        <w:spacing w:after="0"/>
+        <w:contextualSpacing/>
+        <w:rPr>
+          <w:sz w:val="24"/>
+          <w:szCs w:val="24"/>
+        </w:rPr>
+      </w:pPr>
+      <w:r>
+        <w:rPr>
+          <w:sz w:val="24"/>
+          <w:szCs w:val="24"/>
+        </w:rPr>
+        <w:t>16</w:t>
+      </w:r>
+      <w:r>
+        <w:rPr>
+          <w:sz w:val="24"/>
+          <w:szCs w:val="24"/>
+        </w:rPr>
+        <w:t xml:space="preserve">)  Aliquot Summary page will be displayed. “Tissue Specimen successfully created” success message will be displayed. </w:t>
+      </w:r>
+    </w:p>
+    <w:p>
+      <w:pPr>
+        <w:spacing w:after="0"/>
+        <w:contextualSpacing/>
+        <w:rPr>
+          <w:sz w:val="24"/>
+          <w:szCs w:val="24"/>
+        </w:rPr>
+      </w:pPr>
+      <w:r>
+        <w:rPr>
+          <w:sz w:val="24"/>
+          <w:szCs w:val="24"/>
+        </w:rPr>
+        <w:t>17</w:t>
+      </w:r>
+      <w:r>
+        <w:rPr>
+          <w:sz w:val="24"/>
+          <w:szCs w:val="24"/>
+        </w:rPr>
+        <w:t xml:space="preserve">) Aliquots will be successfully created. The available quantity of the parent specimen will be reduced by 5.0. </w:t>
       </w:r>
       <w:r>
         <w:rPr>
@@ -3274,7 +3626,39 @@
           <w:sz w:val="24"/>
           <w:szCs w:val="24"/>
         </w:rPr>
-        <w:t>SUE_AUDIT_EVENT table new record should be entered with IP address equal to the IP address of the machine from which the action was performed and Event_Timepstamp equal to the date on which the action was performed. Event Type should contain INSERT for catissue_&lt;specimen type&gt;_specimen.</w:t>
+        <w:t xml:space="preserve">SUE_AUDIT_EVENT table new record should be entered with IP address equal to the IP address of the machine from which the action was performed and </w:t>
+      </w:r>
+      <w:proofErr w:type="spellStart"/>
+      <w:r>
+        <w:rPr>
+          <w:sz w:val="24"/>
+          <w:szCs w:val="24"/>
+        </w:rPr>
+        <w:t>Event_Timepstamp</w:t>
+      </w:r>
+      <w:proofErr w:type="spellEnd"/>
+      <w:r>
+        <w:rPr>
+          <w:sz w:val="24"/>
+          <w:szCs w:val="24"/>
+        </w:rPr>
+        <w:t xml:space="preserve"> equal to the date on which the action was performed. Event Type should contain INSERT for </w:t>
+      </w:r>
+      <w:proofErr w:type="spellStart"/>
+      <w:r>
+        <w:rPr>
+          <w:sz w:val="24"/>
+          <w:szCs w:val="24"/>
+        </w:rPr>
+        <w:t>catissue</w:t>
+      </w:r>
+      <w:proofErr w:type="spellEnd"/>
+      <w:r>
+        <w:rPr>
+          <w:sz w:val="24"/>
+          <w:szCs w:val="24"/>
+        </w:rPr>
+        <w:t>_&lt;specimen type&gt;_specimen.</w:t>
       </w:r>
     </w:p>
     <w:p>
@@ -3295,7 +3679,95 @@
           <w:sz w:val="24"/>
           <w:szCs w:val="24"/>
         </w:rPr>
-        <w:t>In CATISSUE_AUDIT_EVENT_LOG table Object_Name should contain catissue_&lt;specimen type&gt;_specimen, CATISSUE_EXTERNAL_IDENTIFIER (if added), CATISSUE_SPECIMEN_EVENT_PARAM, CATISSUE_SPECIMEN_POSITION, CATISSUE_CONSENT_TIER_STATUS and CATISSUE_SPECIMEN_CHAR. Object_ID is the unique ID of the object inserted. Parent_ID will be null for the main object (Specimen). Containment or reference type objects getting added will have a parent_id equal to the ID of the main Object being inserted. This table refers to CATISSUE_AUDIT_EVENT_LOG table which relates to the CATISSUE_AUDIT_EVENT table.</w:t>
+        <w:t xml:space="preserve">In CATISSUE_AUDIT_EVENT_LOG table </w:t>
+      </w:r>
+      <w:proofErr w:type="spellStart"/>
+      <w:r>
+        <w:rPr>
+          <w:sz w:val="24"/>
+          <w:szCs w:val="24"/>
+        </w:rPr>
+        <w:t>Object_Name</w:t>
+      </w:r>
+      <w:proofErr w:type="spellEnd"/>
+      <w:r>
+        <w:rPr>
+          <w:sz w:val="24"/>
+          <w:szCs w:val="24"/>
+        </w:rPr>
+        <w:t xml:space="preserve"> should contain </w:t>
+      </w:r>
+      <w:proofErr w:type="spellStart"/>
+      <w:r>
+        <w:rPr>
+          <w:sz w:val="24"/>
+          <w:szCs w:val="24"/>
+        </w:rPr>
+        <w:t>catissue</w:t>
+      </w:r>
+      <w:proofErr w:type="spellEnd"/>
+      <w:r>
+        <w:rPr>
+          <w:sz w:val="24"/>
+          <w:szCs w:val="24"/>
+        </w:rPr>
+        <w:t xml:space="preserve">_&lt;specimen type&gt;_specimen, CATISSUE_EXTERNAL_IDENTIFIER (if added), CATISSUE_SPECIMEN_EVENT_PARAM, CATISSUE_SPECIMEN_POSITION, CATISSUE_CONSENT_TIER_STATUS and CATISSUE_SPECIMEN_CHAR. </w:t>
+      </w:r>
+      <w:proofErr w:type="spellStart"/>
+      <w:r>
+        <w:rPr>
+          <w:sz w:val="24"/>
+          <w:szCs w:val="24"/>
+        </w:rPr>
+        <w:t>Object_ID</w:t>
+      </w:r>
+      <w:proofErr w:type="spellEnd"/>
+      <w:r>
+        <w:rPr>
+          <w:sz w:val="24"/>
+          <w:szCs w:val="24"/>
+        </w:rPr>
+        <w:t xml:space="preserve"> is the unique ID of the object inserted. </w:t>
+      </w:r>
+      <w:proofErr w:type="spellStart"/>
+      <w:r>
+        <w:rPr>
+          <w:sz w:val="24"/>
+          <w:szCs w:val="24"/>
+        </w:rPr>
+        <w:t>Parent_ID</w:t>
+      </w:r>
+      <w:proofErr w:type="spellEnd"/>
+      <w:r>
+        <w:rPr>
+          <w:sz w:val="24"/>
+          <w:szCs w:val="24"/>
+        </w:rPr>
+        <w:t xml:space="preserve"> will be null for the main object (Specimen). Containment or reference type objects getting added will have a </w:t>
+      </w:r>
+      <w:proofErr w:type="spellStart"/>
+      <w:r>
+        <w:rPr>
+          <w:sz w:val="24"/>
+          <w:szCs w:val="24"/>
+        </w:rPr>
+        <w:t>parent_id</w:t>
+      </w:r>
+      <w:proofErr w:type="spellEnd"/>
+      <w:r>
+        <w:rPr>
+          <w:sz w:val="24"/>
+          <w:szCs w:val="24"/>
+        </w:rPr>
+        <w:t xml:space="preserve"> equal to the </w:t>
+      </w:r>
+      <w:r>
+        <w:rPr>
+          <w:sz w:val="24"/>
+          <w:szCs w:val="24"/>
+        </w:rPr>
+        <w:lastRenderedPageBreak/>
+        <w:t>ID of the main Object being inserted. This table refers to CATISSUE_AUDIT_EVENT_LOG table which relates to the CATISSUE_AUDIT_EVENT table.</w:t>
       </w:r>
     </w:p>
     <w:p>
@@ -3335,7 +3807,6 @@
           <w:sz w:val="24"/>
           <w:szCs w:val="24"/>
         </w:rPr>
-        <w:lastRenderedPageBreak/>
         <w:t>Refer the data model and audit metadata.xml to find out the classes with containment and reference association with the main class. All the classes and attributes should be audited in respective audit tables.</w:t>
       </w:r>
     </w:p>

</xml_diff>